<commit_message>
add novas anuencias tec serv esp op
</commit_message>
<xml_diff>
--- a/DocsGen/tec_oem/NR10_SEP_temp.docx
+++ b/DocsGen/tec_oem/NR10_SEP_temp.docx
@@ -115,7 +115,7 @@
           <w:color w:val="000000" w:themeColor="text1"/>
           <w:lang w:val="pt-BR"/>
         </w:rPr>
-        <w:t>RENAN NUNES</w:t>
+        <w:t>RENAN</w:t>
       </w:r>
       <w:r>
         <w:rPr>
@@ -476,7 +476,7 @@
           <w:color w:val="000000" w:themeColor="text1"/>
           <w:lang w:val="pt-BR"/>
         </w:rPr>
-        <w:t>RENAN NUNES</w:t>
+        <w:t>RENAN</w:t>
       </w:r>
       <w:r>
         <w:rPr>
@@ -774,7 +774,7 @@
         <w:rPr>
           <w:rFonts w:ascii="Arial" w:hAnsi="Arial" w:cs="Arial"/>
         </w:rPr>
-        <w:t xml:space="preserve">29 </w:t>
+        <w:t xml:space="preserve">18 </w:t>
       </w:r>
       <w:r>
         <w:rPr>
@@ -792,7 +792,7 @@
         <w:rPr>
           <w:rFonts w:ascii="Arial" w:hAnsi="Arial" w:cs="Arial"/>
         </w:rPr>
-        <w:t>abril</w:t>
+        <w:t>Junho</w:t>
       </w:r>
       <w:r>
         <w:rPr>
@@ -1063,7 +1063,7 @@
                 <w:color w:val="000000" w:themeColor="text1"/>
                 <w:lang w:eastAsia="pt-PT" w:bidi="pt-PT"/>
               </w:rPr>
-              <w:t>RENAN NUNES</w:t>
+              <w:t>RENAN</w:t>
             </w:r>
           </w:p>
           <w:p>

</xml_diff>